<commit_message>
review(2) done Rapport DC
</commit_message>
<xml_diff>
--- a/Rapports Conception/Rapport_diag_classe_final.docx
+++ b/Rapports Conception/Rapport_diag_classe_final.docx
@@ -5,6 +5,10 @@
     <w:sdt>
       <w:sdtPr>
         <w:rPr>
+          <w:rFonts w:asciiTheme="minorHAnsi" w:hAnsiTheme="minorHAnsi" w:cstheme="minorBidi"/>
+          <w:color w:val="auto"/>
+          <w:spacing w:val="0"/>
+          <w:kern w:val="0"/>
           <w:sz w:val="140"/>
           <w:szCs w:val="140"/>
         </w:rPr>
@@ -16,12 +20,8 @@
       </w:sdtPr>
       <w:sdtEndPr>
         <w:rPr>
-          <w:rFonts w:asciiTheme="minorHAnsi" w:hAnsiTheme="minorHAnsi" w:cstheme="minorBidi"/>
           <w:b/>
           <w:bCs/>
-          <w:color w:val="auto"/>
-          <w:spacing w:val="0"/>
-          <w:kern w:val="0"/>
           <w:sz w:val="22"/>
           <w:szCs w:val="22"/>
           <w:lang w:val="fr-FR"/>
@@ -64,6 +64,7 @@
                     <w:dataBinding w:prefixMappings="xmlns:ns0='http://schemas.openxmlformats.org/package/2006/metadata/core-properties' xmlns:ns1='http://purl.org/dc/elements/1.1/'" w:xpath="/ns0:coreProperties[1]/ns1:title[1]" w:storeItemID="{6C3C8BC8-F283-45AE-878A-BAB7291924A1}"/>
                     <w:text/>
                   </w:sdtPr>
+                  <w:sdtEndPr/>
                   <w:sdtContent>
                     <w:r>
                       <w:rPr>
@@ -117,6 +118,7 @@
                     <w:dataBinding w:prefixMappings="xmlns:ns0='http://schemas.openxmlformats.org/package/2006/metadata/core-properties' xmlns:ns1='http://purl.org/dc/elements/1.1/'" w:xpath="/ns0:coreProperties[1]/ns1:subject[1]" w:storeItemID="{6C3C8BC8-F283-45AE-878A-BAB7291924A1}"/>
                     <w:text/>
                   </w:sdtPr>
+                  <w:sdtEndPr/>
                   <w:sdtContent>
                     <w:r>
                       <w:rPr>
@@ -158,12 +160,10 @@
                     </w:rPr>
                     <w:alias w:val="Résumé"/>
                     <w:id w:val="624198434"/>
-                    <w:placeholder>
-                      <w:docPart w:val="16CB93D321B641498DC4E65F49EB53E6"/>
-                    </w:placeholder>
                     <w:dataBinding w:prefixMappings="xmlns:ns0='http://schemas.microsoft.com/office/2006/coverPageProps'" w:xpath="/ns0:CoverPageProperties[1]/ns0:Abstract[1]" w:storeItemID="{55AF091B-3C7A-41E3-B477-F2FDAA23CFDA}"/>
                     <w:text/>
                   </w:sdtPr>
+                  <w:sdtEndPr/>
                   <w:sdtContent>
                     <w:r>
                       <w:rPr>
@@ -293,6 +293,7 @@
                           <w:calendar w:val="gregorian"/>
                         </w:date>
                       </w:sdtPr>
+                      <w:sdtEndPr/>
                       <w:sdtContent>
                         <w:p>
                           <w:pPr>
@@ -337,6 +338,12 @@
     <w:sdt>
       <w:sdtPr>
         <w:rPr>
+          <w:rFonts w:asciiTheme="minorHAnsi" w:hAnsiTheme="minorHAnsi" w:cstheme="minorBidi"/>
+          <w:b w:val="0"/>
+          <w:bCs w:val="0"/>
+          <w:color w:val="auto"/>
+          <w:sz w:val="22"/>
+          <w:szCs w:val="22"/>
           <w:lang w:val="fr-FR"/>
         </w:rPr>
         <w:id w:val="-769164953"/>
@@ -347,10 +354,6 @@
       </w:sdtPr>
       <w:sdtEndPr>
         <w:rPr>
-          <w:rFonts w:asciiTheme="minorHAnsi" w:hAnsiTheme="minorHAnsi" w:cstheme="minorBidi"/>
-          <w:color w:val="auto"/>
-          <w:sz w:val="22"/>
-          <w:szCs w:val="22"/>
           <w:lang w:val="en-US"/>
         </w:rPr>
       </w:sdtEndPr>
@@ -5353,6 +5356,8 @@
         <w:keepNext/>
         <w:jc w:val="center"/>
       </w:pPr>
+      <w:bookmarkStart w:id="12" w:name="_GoBack"/>
+      <w:bookmarkEnd w:id="12"/>
       <w:r>
         <w:rPr>
           <w:noProof/>
@@ -5360,8 +5365,8 @@
         </w:rPr>
         <w:drawing>
           <wp:inline distT="0" distB="0" distL="0" distR="0" wp14:anchorId="01D845A6" wp14:editId="60F4A2E8">
-            <wp:extent cx="3095625" cy="4552950"/>
-            <wp:effectExtent l="0" t="0" r="9525" b="0"/>
+            <wp:extent cx="3061062" cy="4741829"/>
+            <wp:effectExtent l="0" t="0" r="0" b="0"/>
             <wp:docPr id="6" name="Image 4"/>
             <wp:cNvGraphicFramePr>
               <a:graphicFrameLocks xmlns:a="http://schemas.openxmlformats.org/drawingml/2006/main" noChangeAspect="1"/>
@@ -5374,7 +5379,13 @@
                     <pic:cNvPicPr/>
                   </pic:nvPicPr>
                   <pic:blipFill>
-                    <a:blip r:embed="rId15" cstate="print"/>
+                    <a:blip r:embed="rId15">
+                      <a:extLst>
+                        <a:ext uri="{28A0092B-C50C-407E-A947-70E740481C1C}">
+                          <a14:useLocalDpi xmlns:a14="http://schemas.microsoft.com/office/drawing/2010/main" val="0"/>
+                        </a:ext>
+                      </a:extLst>
+                    </a:blip>
                     <a:stretch>
                       <a:fillRect/>
                     </a:stretch>
@@ -5382,7 +5393,7 @@
                   <pic:spPr>
                     <a:xfrm>
                       <a:off x="0" y="0"/>
-                      <a:ext cx="3095625" cy="4552950"/>
+                      <a:ext cx="3059854" cy="4739958"/>
                     </a:xfrm>
                     <a:prstGeom prst="rect">
                       <a:avLst/>
@@ -6139,7 +6150,14 @@
           <w:u w:val="single"/>
           <w:lang w:val="fr-FR"/>
         </w:rPr>
-        <w:t>addFeature</w:t>
+        <w:t>remove</w:t>
+      </w:r>
+      <w:r>
+        <w:rPr>
+          <w:u w:val="single"/>
+          <w:lang w:val="fr-FR"/>
+        </w:rPr>
+        <w:t>Feature</w:t>
       </w:r>
       <w:proofErr w:type="spellEnd"/>
       <w:r>
@@ -6463,7 +6481,7 @@
         <w:pStyle w:val="Titre2"/>
         <w:jc w:val="both"/>
       </w:pPr>
-      <w:bookmarkStart w:id="12" w:name="_Toc319166188"/>
+      <w:bookmarkStart w:id="13" w:name="_Toc319166188"/>
       <w:proofErr w:type="spellStart"/>
       <w:r>
         <w:t>Handlin</w:t>
@@ -6471,7 +6489,7 @@
       <w:r>
         <w:t>gView</w:t>
       </w:r>
-      <w:bookmarkEnd w:id="12"/>
+      <w:bookmarkEnd w:id="13"/>
       <w:proofErr w:type="spellEnd"/>
     </w:p>
     <w:p>
@@ -7102,7 +7120,7 @@
           <w:lang w:val="fr-FR"/>
         </w:rPr>
       </w:pPr>
-      <w:bookmarkStart w:id="13" w:name="_Toc319166189"/>
+      <w:bookmarkStart w:id="14" w:name="_Toc319166189"/>
       <w:r>
         <w:rPr>
           <w:lang w:val="fr-FR"/>
@@ -7117,7 +7135,7 @@
         </w:rPr>
         <w:t>Logic</w:t>
       </w:r>
-      <w:bookmarkEnd w:id="13"/>
+      <w:bookmarkEnd w:id="14"/>
       <w:proofErr w:type="spellEnd"/>
     </w:p>
     <w:p>
@@ -7229,7 +7247,7 @@
           <w:lang w:val="fr-FR"/>
         </w:rPr>
       </w:pPr>
-      <w:bookmarkStart w:id="14" w:name="_Toc319166190"/>
+      <w:bookmarkStart w:id="15" w:name="_Toc319166190"/>
       <w:proofErr w:type="spellStart"/>
       <w:r>
         <w:rPr>
@@ -7237,7 +7255,7 @@
         </w:rPr>
         <w:t>TeacherFaçade</w:t>
       </w:r>
-      <w:bookmarkEnd w:id="14"/>
+      <w:bookmarkEnd w:id="15"/>
       <w:proofErr w:type="spellEnd"/>
     </w:p>
     <w:p>
@@ -8323,11 +8341,11 @@
         <w:pStyle w:val="Titre2"/>
         <w:jc w:val="both"/>
       </w:pPr>
-      <w:bookmarkStart w:id="15" w:name="_Toc319166191"/>
+      <w:bookmarkStart w:id="16" w:name="_Toc319166191"/>
       <w:r>
         <w:t>Handling Facade</w:t>
       </w:r>
-      <w:bookmarkEnd w:id="15"/>
+      <w:bookmarkEnd w:id="16"/>
     </w:p>
     <w:p>
       <w:pPr>
@@ -9683,7 +9701,7 @@
           <w:lang w:val="fr-FR"/>
         </w:rPr>
       </w:pPr>
-      <w:bookmarkStart w:id="16" w:name="_Toc319166192"/>
+      <w:bookmarkStart w:id="17" w:name="_Toc319166192"/>
       <w:proofErr w:type="spellStart"/>
       <w:r>
         <w:rPr>
@@ -9691,7 +9709,7 @@
         </w:rPr>
         <w:t>PersistFactory</w:t>
       </w:r>
-      <w:bookmarkEnd w:id="16"/>
+      <w:bookmarkEnd w:id="17"/>
       <w:proofErr w:type="spellEnd"/>
       <w:r>
         <w:rPr>
@@ -10381,14 +10399,14 @@
           <w:lang w:val="fr-FR"/>
         </w:rPr>
       </w:pPr>
-      <w:bookmarkStart w:id="17" w:name="_Toc319166193"/>
+      <w:bookmarkStart w:id="18" w:name="_Toc319166193"/>
       <w:r>
         <w:rPr>
           <w:lang w:val="fr-FR"/>
         </w:rPr>
         <w:t>Manager</w:t>
       </w:r>
-      <w:bookmarkEnd w:id="17"/>
+      <w:bookmarkEnd w:id="18"/>
     </w:p>
     <w:p>
       <w:pPr>
@@ -11836,7 +11854,7 @@
           <w:lang w:val="fr-FR"/>
         </w:rPr>
       </w:pPr>
-      <w:bookmarkStart w:id="18" w:name="_Toc319166194"/>
+      <w:bookmarkStart w:id="19" w:name="_Toc319166194"/>
       <w:r>
         <w:rPr>
           <w:lang w:val="fr-FR"/>
@@ -11860,7 +11878,7 @@
         <w:lastRenderedPageBreak/>
         <w:t>Teacher</w:t>
       </w:r>
-      <w:bookmarkEnd w:id="18"/>
+      <w:bookmarkEnd w:id="19"/>
       <w:proofErr w:type="spellEnd"/>
     </w:p>
     <w:p>
@@ -13206,7 +13224,7 @@
           <w:lang w:val="fr-FR"/>
         </w:rPr>
       </w:pPr>
-      <w:bookmarkStart w:id="19" w:name="_Toc319166195"/>
+      <w:bookmarkStart w:id="20" w:name="_Toc319166195"/>
       <w:proofErr w:type="spellStart"/>
       <w:r>
         <w:rPr>
@@ -13214,7 +13232,7 @@
         </w:rPr>
         <w:t>Booking</w:t>
       </w:r>
-      <w:bookmarkEnd w:id="19"/>
+      <w:bookmarkEnd w:id="20"/>
       <w:proofErr w:type="spellEnd"/>
     </w:p>
     <w:p>
@@ -13755,11 +13773,13 @@
         <w:contextualSpacing w:val="0"/>
         <w:rPr>
           <w:b/>
+          <w:lang w:val="fr-FR"/>
         </w:rPr>
       </w:pPr>
       <w:r>
         <w:rPr>
           <w:b/>
+          <w:lang w:val="fr-FR"/>
         </w:rPr>
         <w:br w:type="page"/>
       </w:r>
@@ -14655,14 +14675,14 @@
           <w:lang w:val="fr-FR"/>
         </w:rPr>
       </w:pPr>
-      <w:bookmarkStart w:id="20" w:name="_Toc319166196"/>
+      <w:bookmarkStart w:id="21" w:name="_Toc319166196"/>
       <w:r>
         <w:rPr>
           <w:lang w:val="fr-FR"/>
         </w:rPr>
         <w:t>Schedule</w:t>
       </w:r>
-      <w:bookmarkEnd w:id="20"/>
+      <w:bookmarkEnd w:id="21"/>
     </w:p>
     <w:p>
       <w:pPr>
@@ -15161,7 +15181,7 @@
           <w:lang w:val="fr-FR"/>
         </w:rPr>
       </w:pPr>
-      <w:bookmarkStart w:id="21" w:name="_Toc319166197"/>
+      <w:bookmarkStart w:id="22" w:name="_Toc319166197"/>
       <w:proofErr w:type="spellStart"/>
       <w:r>
         <w:rPr>
@@ -15169,7 +15189,7 @@
         </w:rPr>
         <w:t>Feature</w:t>
       </w:r>
-      <w:bookmarkEnd w:id="21"/>
+      <w:bookmarkEnd w:id="22"/>
       <w:proofErr w:type="spellEnd"/>
     </w:p>
     <w:p>
@@ -15633,7 +15653,7 @@
           <w:lang w:val="fr-FR"/>
         </w:rPr>
       </w:pPr>
-      <w:bookmarkStart w:id="22" w:name="_Toc319166198"/>
+      <w:bookmarkStart w:id="23" w:name="_Toc319166198"/>
       <w:proofErr w:type="spellStart"/>
       <w:r>
         <w:rPr>
@@ -15642,7 +15662,7 @@
         <w:lastRenderedPageBreak/>
         <w:t>Teaching</w:t>
       </w:r>
-      <w:bookmarkEnd w:id="22"/>
+      <w:bookmarkEnd w:id="23"/>
       <w:proofErr w:type="spellEnd"/>
     </w:p>
     <w:p>
@@ -16601,7 +16621,7 @@
           <w:lang w:val="fr-FR"/>
         </w:rPr>
       </w:pPr>
-      <w:bookmarkStart w:id="23" w:name="_Toc319166199"/>
+      <w:bookmarkStart w:id="24" w:name="_Toc319166199"/>
       <w:r>
         <w:rPr>
           <w:lang w:val="fr-FR"/>
@@ -16623,44 +16643,26 @@
         </w:rPr>
         <w:t xml:space="preserve"> Layer</w:t>
       </w:r>
-      <w:bookmarkEnd w:id="23"/>
-    </w:p>
-    <w:p>
-      <w:pPr>
-        <w:rPr>
-          <w:lang w:val="fr-FR"/>
-        </w:rPr>
-      </w:pPr>
-    </w:p>
-    <w:p>
-      <w:pPr>
-        <w:rPr>
-          <w:lang w:val="fr-FR"/>
-        </w:rPr>
-      </w:pPr>
-      <w:r>
-        <w:rPr>
-          <w:lang w:val="fr-FR"/>
-        </w:rPr>
-        <w:t xml:space="preserve">Cette couche représente la </w:t>
-      </w:r>
-      <w:r>
-        <w:rPr>
-          <w:lang w:val="fr-FR"/>
-        </w:rPr>
-        <w:t>couche persistante des données</w:t>
-      </w:r>
-      <w:r>
-        <w:rPr>
-          <w:lang w:val="fr-FR"/>
-        </w:rPr>
-        <w:t xml:space="preserve">. </w:t>
-      </w:r>
-      <w:r>
-        <w:rPr>
-          <w:lang w:val="fr-FR"/>
-        </w:rPr>
-        <w:t xml:space="preserve">Nous utiliserons dans notre implémentation une base de données sous Oracle, fournit par </w:t>
+      <w:bookmarkEnd w:id="24"/>
+    </w:p>
+    <w:p>
+      <w:pPr>
+        <w:rPr>
+          <w:lang w:val="fr-FR"/>
+        </w:rPr>
+      </w:pPr>
+    </w:p>
+    <w:p>
+      <w:pPr>
+        <w:rPr>
+          <w:lang w:val="fr-FR"/>
+        </w:rPr>
+      </w:pPr>
+      <w:r>
+        <w:rPr>
+          <w:lang w:val="fr-FR"/>
+        </w:rPr>
+        <w:t xml:space="preserve">Cette couche représente la couche persistante des données. Nous utiliserons dans notre implémentation une base de données sous Oracle, fournit par </w:t>
       </w:r>
       <w:proofErr w:type="spellStart"/>
       <w:r>
@@ -16694,7 +16696,7 @@
           <w:lang w:val="fr-FR"/>
         </w:rPr>
       </w:pPr>
-      <w:bookmarkStart w:id="24" w:name="_Toc319166200"/>
+      <w:bookmarkStart w:id="25" w:name="_Toc319166200"/>
       <w:proofErr w:type="spellStart"/>
       <w:r>
         <w:rPr>
@@ -16702,7 +16704,7 @@
         </w:rPr>
         <w:t>PersistFactoryJDBC</w:t>
       </w:r>
-      <w:bookmarkEnd w:id="24"/>
+      <w:bookmarkEnd w:id="25"/>
       <w:proofErr w:type="spellEnd"/>
     </w:p>
     <w:p>
@@ -17267,7 +17269,7 @@
           <w:lang w:val="fr-FR"/>
         </w:rPr>
       </w:pPr>
-      <w:bookmarkStart w:id="25" w:name="_Toc319166201"/>
+      <w:bookmarkStart w:id="26" w:name="_Toc319166201"/>
       <w:proofErr w:type="spellStart"/>
       <w:r>
         <w:rPr>
@@ -17275,7 +17277,7 @@
         </w:rPr>
         <w:t>BookingJDBC</w:t>
       </w:r>
-      <w:bookmarkEnd w:id="25"/>
+      <w:bookmarkEnd w:id="26"/>
       <w:proofErr w:type="spellEnd"/>
     </w:p>
     <w:p>
@@ -17474,7 +17476,7 @@
           <w:lang w:val="fr-FR"/>
         </w:rPr>
       </w:pPr>
-      <w:bookmarkStart w:id="26" w:name="_Toc319166202"/>
+      <w:bookmarkStart w:id="27" w:name="_Toc319166202"/>
       <w:r>
         <w:rPr>
           <w:lang w:val="fr-FR"/>
@@ -17490,8 +17492,6 @@
           <w:lang w:val="fr-FR"/>
         </w:rPr>
       </w:pPr>
-      <w:bookmarkStart w:id="27" w:name="_GoBack"/>
-      <w:bookmarkEnd w:id="27"/>
       <w:proofErr w:type="spellStart"/>
       <w:r>
         <w:rPr>
@@ -17500,7 +17500,7 @@
         <w:lastRenderedPageBreak/>
         <w:t>ScheduleJDBC</w:t>
       </w:r>
-      <w:bookmarkEnd w:id="26"/>
+      <w:bookmarkEnd w:id="27"/>
       <w:proofErr w:type="spellEnd"/>
     </w:p>
     <w:p>
@@ -17992,21 +17992,47 @@
         </w:rPr>
       </w:pPr>
       <w:r>
+        <w:rPr>
+          <w:lang w:val="fr-FR"/>
+        </w:rPr>
         <w:t xml:space="preserve">Figure </w:t>
       </w:r>
-      <w:fldSimple w:instr=" SEQ Figure \* ARABIC ">
-        <w:r>
-          <w:rPr>
-            <w:noProof/>
-          </w:rPr>
-          <w:t>16</w:t>
-        </w:r>
-      </w:fldSimple>
-      <w:r>
+      <w:r>
+        <w:fldChar w:fldCharType="begin"/>
+      </w:r>
+      <w:r>
+        <w:rPr>
+          <w:lang w:val="fr-FR"/>
+        </w:rPr>
+        <w:instrText xml:space="preserve"> SEQ Figure \* ARABIC </w:instrText>
+      </w:r>
+      <w:r>
+        <w:fldChar w:fldCharType="separate"/>
+      </w:r>
+      <w:r>
+        <w:rPr>
+          <w:noProof/>
+          <w:lang w:val="fr-FR"/>
+        </w:rPr>
+        <w:t>16</w:t>
+      </w:r>
+      <w:r>
+        <w:rPr>
+          <w:noProof/>
+        </w:rPr>
+        <w:fldChar w:fldCharType="end"/>
+      </w:r>
+      <w:r>
+        <w:rPr>
+          <w:lang w:val="fr-FR"/>
+        </w:rPr>
         <w:t xml:space="preserve"> - </w:t>
       </w:r>
       <w:proofErr w:type="spellStart"/>
       <w:r>
+        <w:rPr>
+          <w:lang w:val="fr-FR"/>
+        </w:rPr>
         <w:t>ManagerJDBC</w:t>
       </w:r>
       <w:proofErr w:type="spellEnd"/>
@@ -18181,21 +18207,47 @@
         </w:rPr>
       </w:pPr>
       <w:r>
+        <w:rPr>
+          <w:lang w:val="fr-FR"/>
+        </w:rPr>
         <w:t xml:space="preserve">Figure </w:t>
       </w:r>
-      <w:fldSimple w:instr=" SEQ Figure \* ARABIC ">
-        <w:r>
-          <w:rPr>
-            <w:noProof/>
-          </w:rPr>
-          <w:t>19</w:t>
-        </w:r>
-      </w:fldSimple>
-      <w:r>
+      <w:r>
+        <w:fldChar w:fldCharType="begin"/>
+      </w:r>
+      <w:r>
+        <w:rPr>
+          <w:lang w:val="fr-FR"/>
+        </w:rPr>
+        <w:instrText xml:space="preserve"> SEQ Figure \* ARABIC </w:instrText>
+      </w:r>
+      <w:r>
+        <w:fldChar w:fldCharType="separate"/>
+      </w:r>
+      <w:r>
+        <w:rPr>
+          <w:noProof/>
+          <w:lang w:val="fr-FR"/>
+        </w:rPr>
+        <w:t>19</w:t>
+      </w:r>
+      <w:r>
+        <w:rPr>
+          <w:noProof/>
+        </w:rPr>
+        <w:fldChar w:fldCharType="end"/>
+      </w:r>
+      <w:r>
+        <w:rPr>
+          <w:lang w:val="fr-FR"/>
+        </w:rPr>
         <w:t xml:space="preserve"> - </w:t>
       </w:r>
       <w:proofErr w:type="spellStart"/>
       <w:r>
+        <w:rPr>
+          <w:lang w:val="fr-FR"/>
+        </w:rPr>
         <w:t>TeacherJDBC</w:t>
       </w:r>
       <w:proofErr w:type="spellEnd"/>
@@ -18374,21 +18426,47 @@
         </w:rPr>
       </w:pPr>
       <w:r>
+        <w:rPr>
+          <w:lang w:val="fr-FR"/>
+        </w:rPr>
         <w:t xml:space="preserve">Figure </w:t>
       </w:r>
-      <w:fldSimple w:instr=" SEQ Figure \* ARABIC ">
-        <w:r>
-          <w:rPr>
-            <w:noProof/>
-          </w:rPr>
-          <w:t>21</w:t>
-        </w:r>
-      </w:fldSimple>
-      <w:r>
+      <w:r>
+        <w:fldChar w:fldCharType="begin"/>
+      </w:r>
+      <w:r>
+        <w:rPr>
+          <w:lang w:val="fr-FR"/>
+        </w:rPr>
+        <w:instrText xml:space="preserve"> SEQ Figure \* ARABIC </w:instrText>
+      </w:r>
+      <w:r>
+        <w:fldChar w:fldCharType="separate"/>
+      </w:r>
+      <w:r>
+        <w:rPr>
+          <w:noProof/>
+          <w:lang w:val="fr-FR"/>
+        </w:rPr>
+        <w:t>21</w:t>
+      </w:r>
+      <w:r>
+        <w:rPr>
+          <w:noProof/>
+        </w:rPr>
+        <w:fldChar w:fldCharType="end"/>
+      </w:r>
+      <w:r>
+        <w:rPr>
+          <w:lang w:val="fr-FR"/>
+        </w:rPr>
         <w:t xml:space="preserve"> - </w:t>
       </w:r>
       <w:proofErr w:type="spellStart"/>
       <w:r>
+        <w:rPr>
+          <w:lang w:val="fr-FR"/>
+        </w:rPr>
         <w:t>TeachingJDBC</w:t>
       </w:r>
       <w:proofErr w:type="spellEnd"/>
@@ -20200,37 +20278,6 @@
         </w:p>
       </w:docPartBody>
     </w:docPart>
-    <w:docPart>
-      <w:docPartPr>
-        <w:name w:val="1CF3073240FF41688274455E9CB3F58B"/>
-        <w:category>
-          <w:name w:val="Général"/>
-          <w:gallery w:val="placeholder"/>
-        </w:category>
-        <w:types>
-          <w:type w:val="bbPlcHdr"/>
-        </w:types>
-        <w:behaviors>
-          <w:behavior w:val="content"/>
-        </w:behaviors>
-        <w:guid w:val="{5E95C292-6942-458F-B942-544FC61B2EA0}"/>
-      </w:docPartPr>
-      <w:docPartBody>
-        <w:p>
-          <w:pPr>
-            <w:pStyle w:val="1CF3073240FF41688274455E9CB3F58B"/>
-          </w:pPr>
-          <w:r>
-            <w:rPr>
-              <w:rFonts w:asciiTheme="majorHAnsi" w:hAnsiTheme="majorHAnsi"/>
-              <w:sz w:val="44"/>
-              <w:szCs w:val="44"/>
-            </w:rPr>
-            <w:t>[Sous-titre du document]</w:t>
-          </w:r>
-        </w:p>
-      </w:docPartBody>
-    </w:docPart>
   </w:docParts>
 </w:glossaryDocument>
 </file>
@@ -20311,8 +20358,10 @@
   </w:compat>
   <w:rsids>
     <w:rsidRoot w:val="009708E0"/>
+    <w:rsid w:val="005E01AE"/>
     <w:rsid w:val="009708E0"/>
     <w:rsid w:val="00A47F95"/>
+    <w:rsid w:val="00DA42BF"/>
   </w:rsids>
   <m:mathPr>
     <m:mathFont m:val="Cambria Math"/>
@@ -21052,7 +21101,7 @@
 </file>
 
 <file path=customXml/itemProps2.xml><?xml version="1.0" encoding="utf-8"?>
-<ds:datastoreItem xmlns:ds="http://schemas.openxmlformats.org/officeDocument/2006/customXml" ds:itemID="{F0D40B20-68F3-49FE-B160-76916E519EC4}">
+<ds:datastoreItem xmlns:ds="http://schemas.openxmlformats.org/officeDocument/2006/customXml" ds:itemID="{50BC5704-209F-49FA-8ED2-9F0F321AE686}">
   <ds:schemaRefs>
     <ds:schemaRef ds:uri="http://schemas.openxmlformats.org/officeDocument/2006/bibliography"/>
   </ds:schemaRefs>

</xml_diff>